<commit_message>
last minor edits before sending out to SJB and JMC for last check
</commit_message>
<xml_diff>
--- a/text/coverletter.docx
+++ b/text/coverletter.docx
@@ -7,7 +7,7 @@
         <w:pStyle w:val="FirstParagraph"/>
       </w:pPr>
       <w:r>
-        <w:t xml:space="preserve">Dear Editorial board,</w:t>
+        <w:t xml:space="preserve">Dear Editor,</w:t>
       </w:r>
     </w:p>
     <w:p>
@@ -41,7 +41,25 @@
         <w:pStyle w:val="BodyText"/>
       </w:pPr>
       <w:r>
-        <w:t xml:space="preserve">Biological processes of consumer species, such as ingestion, growth, respiration, and excretion are important drivers of ecosystem-scale biogeochemical cycles. Fishes are key players in biogeochemical cycles across aquatic ecosystems, in particular in coral reefs. Due to methodological challenges, existing studies assess their important functional role by using proxies of function rather than quantifying actual processes. A lack of quantification of functions by fish impedes our understanding of community drivers of ecosystem functions as well as their vulnerability to change. Anthropogenic stressors such as extensive exploitation and climate-change induced coral loss are drastically affecting fish communities in coral reefs worlwide. It is therefore urgent to understand how multiple ecosystem functions interact, assess what drives them, and gauge their vulnerability to ongoing stressors.</w:t>
+        <w:t xml:space="preserve">Focusing on coral reefs, we have performed the largest collection of reef fish physiological traits to date and used novel bioenergetic models to quantify five key ecosystem functions at a global scale for the first time; biomass production, nitrogen and phosphorous cycling, herbivory and predation. Our global analysis reveals a trade-off between different functions, challenging the classical view of</w:t>
+      </w:r>
+      <w:r>
+        <w:t xml:space="preserve"> </w:t>
+      </w:r>
+      <w:r>
+        <w:t xml:space="preserve">‘</w:t>
+      </w:r>
+      <w:r>
+        <w:t xml:space="preserve">healthy</w:t>
+      </w:r>
+      <w:r>
+        <w:t xml:space="preserve">’</w:t>
+      </w:r>
+      <w:r>
+        <w:t xml:space="preserve"> </w:t>
+      </w:r>
+      <w:r>
+        <w:t xml:space="preserve">reefs maximizing across multiple functions. Indeed, we show that at a given biomass, coral reefs display a large array of functional configurations. We demonstrate that this variability within and among functions is driven by community structure and species dominance. However, while local species dominance is a major driver of ecosystem functioning, the identity of dominant species varies among reefs, thus challenging the applicability of conservation practices related to the concept of keystone species. Finally, we illustrate the variable vulnerability of functions to two major stressors: overfishing and coral loss.</w:t>
       </w:r>
     </w:p>
     <w:p>
@@ -49,7 +67,7 @@
         <w:pStyle w:val="BodyText"/>
       </w:pPr>
       <w:r>
-        <w:t xml:space="preserve">In our manuscript, we overcome methodological challenges of quantifying functions by combining novel data and innovative bioenergetic models to quantify five key ecosystem functions by fishes on a global scale. We demonstrate that beyond the obvious relationship with biomass, functions are highly variable. Moreover, we reveal a trade-off between functions for communities with similar biomass. As a consequence, at a certain biomass it is not possible to maximize all functions. We then show that this variability whitin and among functions is driven by varying elements of community structure and species dominance. Furthermore, we show that certain species vary often dominate functioning on a local scale, while the identity of the dominant species varies a lot. This means that most species are important for functioning at a certain location, yet no species is important across its range. Finally, we illustrate the variable vulnerability of functions to two major stressors; exploitation and coral loss.</w:t>
+        <w:t xml:space="preserve">We believe our manuscript is ideally suited for the broad readership of Nature because, 1) it provides the first global maps of ecosystem functioning for coral reefs; 2) it challenges the mainstream view of maximizing multiple functions concurrently; and 3) it identifies the key drivers of coral reef functioning at a global scale, which is crucial for the conservation of this vulnerable ecosystem. In light of the fundamental importance of coral reefs for humanity, the ecological complexity of this hyperdiverse ecosystem, and the intensifying anthropogenic threats to coral reefs, we believe the study will be of great interest to a wide array of scientists, policy makers, conservation practitioners, and the general public.</w:t>
       </w:r>
     </w:p>
     <w:p>
@@ -57,19 +75,13 @@
         <w:pStyle w:val="BodyText"/>
       </w:pPr>
       <w:r>
-        <w:t xml:space="preserve">We believe our manuscript is ideally suited for the broad readership of Nature because it introduces several concepts that are completely novel and improve our understanding of coral reef ecosystem functioning. In light of the fundamental importance of fishes for humanity and the intensifying anthropogenic threats to aquatic ecosystems, our work represents a timely advance in ecology and provides a new avenue for conservation biologists to gauge ecosystem functioning.</w:t>
+        <w:t xml:space="preserve">Thank you for your consideration. We look forward to working with you during the editorial process.</w:t>
       </w:r>
     </w:p>
     <w:p>
       <w:pPr>
         <w:pStyle w:val="BodyText"/>
       </w:pPr>
-      <w:r>
-        <w:t xml:space="preserve">Thank you for your consideration. We look forward to your response.</w:t>
-      </w:r>
-      <w:r>
-        <w:t xml:space="preserve"> </w:t>
-      </w:r>
       <w:r>
         <w:t xml:space="preserve">Kind regards,</w:t>
       </w:r>

</xml_diff>